<commit_message>
slides for itam2022 presentation
</commit_message>
<xml_diff>
--- a/paper/reconoce04-BLIND.docx
+++ b/paper/reconoce04-BLIND.docx
@@ -36,9 +36,6 @@
       <w:r>
         <w:rPr/>
         <w:br/>
-      </w:r>
-      <w:r>
-        <w:rPr/>
         <w:t xml:space="preserve">by the </w:t>
       </w:r>
       <w:r>
@@ -121,7 +118,7 @@
           <w:szCs w:val="24"/>
           <w:lang w:val="en-US" w:eastAsia="en-US" w:bidi="ar-SA"/>
         </w:rPr>
-        <w:t>XXXX</w:t>
+        <w:t>Magar 2017</w:t>
       </w:r>
       <w:r>
         <w:rPr/>
@@ -136,7 +133,7 @@
           <w:szCs w:val="24"/>
           <w:lang w:val="en-US" w:eastAsia="en-US" w:bidi="ar-SA"/>
         </w:rPr>
-        <w:t>XXXX</w:t>
+        <w:t>Magar (2021)</w:t>
       </w:r>
       <w:r>
         <w:rPr/>
@@ -4468,6 +4465,55 @@
     <w:p>
       <w:pPr>
         <w:pStyle w:val="Bibliography"/>
+        <w:rPr>
+          <w:rFonts w:ascii="Cambria" w:hAnsi="Cambria" w:eastAsia="Cambria" w:cs="" w:asciiTheme="minorHAnsi" w:cstheme="minorBidi" w:eastAsiaTheme="minorHAnsi" w:hAnsiTheme="minorHAnsi"/>
+          <w:color w:val="auto"/>
+          <w:kern w:val="0"/>
+          <w:sz w:val="24"/>
+          <w:szCs w:val="24"/>
+          <w:lang w:val="en-US" w:eastAsia="en-US" w:bidi="ar-SA"/>
+        </w:rPr>
+      </w:pPr>
+      <w:r>
+        <w:rPr>
+          <w:rFonts w:eastAsia="Cambria" w:cs="" w:cstheme="minorBidi" w:eastAsiaTheme="minorHAnsi"/>
+          <w:color w:val="auto"/>
+          <w:kern w:val="0"/>
+          <w:sz w:val="24"/>
+          <w:szCs w:val="24"/>
+          <w:lang w:val="en-US" w:eastAsia="en-US" w:bidi="ar-SA"/>
+        </w:rPr>
+        <w:t xml:space="preserve">Magar, E. 2017. “Consecutive reelection institutions and electoral calendars since 1994 in Mexico V2.0.” </w:t>
+      </w:r>
+      <w:hyperlink r:id="rId3">
+        <w:r>
+          <w:rPr>
+            <w:rStyle w:val="InternetLink"/>
+            <w:rFonts w:eastAsia="Cambria" w:cs="" w:cstheme="minorBidi" w:eastAsiaTheme="minorHAnsi"/>
+            <w:color w:val="auto"/>
+            <w:kern w:val="0"/>
+            <w:sz w:val="24"/>
+            <w:szCs w:val="24"/>
+            <w:lang w:val="en-US" w:eastAsia="en-US" w:bidi="ar-SA"/>
+          </w:rPr>
+          <w:t>http://dx.doi.org/10.7910/DVN/X2IDWS</w:t>
+        </w:r>
+      </w:hyperlink>
+      <w:r>
+        <w:rPr>
+          <w:rFonts w:eastAsia="Cambria" w:cs="" w:cstheme="minorBidi" w:eastAsiaTheme="minorHAnsi"/>
+          <w:color w:val="auto"/>
+          <w:kern w:val="0"/>
+          <w:sz w:val="24"/>
+          <w:szCs w:val="24"/>
+          <w:lang w:val="en-US" w:eastAsia="en-US" w:bidi="ar-SA"/>
+        </w:rPr>
+        <w:t xml:space="preserve"> , Harvard Dataverse [distributor].</w:t>
+      </w:r>
+    </w:p>
+    <w:p>
+      <w:pPr>
+        <w:pStyle w:val="Bibliography"/>
         <w:rPr/>
       </w:pPr>
       <w:r>
@@ -4488,7 +4534,7 @@
         <w:rPr/>
         <w:t xml:space="preserve">, edited by Hanna Bäck, Marc Debus, and Jorge M. Fernandes, 572–93. Oxford: Oxford University Press. </w:t>
       </w:r>
-      <w:hyperlink r:id="rId3">
+      <w:hyperlink r:id="rId4">
         <w:r>
           <w:rPr>
             <w:rStyle w:val="InternetLink"/>
@@ -4552,7 +4598,22 @@
       </w:pPr>
       <w:r>
         <w:rPr/>
-        <w:t xml:space="preserve">McKee, Seth C. 2008. “Redistricting and Familiarity with U.s. House Candidates.” </w:t>
+        <w:t>McKee, Seth C. 2008. “Redistricting and Familiarity with U.</w:t>
+      </w:r>
+      <w:r>
+        <w:rPr>
+          <w:rFonts w:eastAsia="Cambria" w:cs="" w:cstheme="minorBidi" w:eastAsiaTheme="minorHAnsi"/>
+          <w:color w:val="auto"/>
+          <w:kern w:val="0"/>
+          <w:sz w:val="24"/>
+          <w:szCs w:val="24"/>
+          <w:lang w:val="en-US" w:eastAsia="en-US" w:bidi="ar-SA"/>
+        </w:rPr>
+        <w:t>S</w:t>
+      </w:r>
+      <w:r>
+        <w:rPr/>
+        <w:t xml:space="preserve">. House Candidates.” </w:t>
       </w:r>
       <w:r>
         <w:rPr>
@@ -4564,7 +4625,7 @@
         <w:rPr/>
         <w:t xml:space="preserve"> 36 (6): 962–79. </w:t>
       </w:r>
-      <w:hyperlink r:id="rId4">
+      <w:hyperlink r:id="rId5">
         <w:r>
           <w:rPr>
             <w:rStyle w:val="InternetLink"/>
@@ -4596,7 +4657,7 @@
         <w:rPr/>
         <w:t xml:space="preserve">. </w:t>
       </w:r>
-      <w:hyperlink r:id="rId5">
+      <w:hyperlink r:id="rId6">
         <w:r>
           <w:rPr>
             <w:rStyle w:val="InternetLink"/>
@@ -4628,7 +4689,7 @@
         <w:rPr/>
         <w:t xml:space="preserve"> 20 (3): 311–33. </w:t>
       </w:r>
-      <w:hyperlink r:id="rId6">
+      <w:hyperlink r:id="rId7">
         <w:r>
           <w:rPr>
             <w:rStyle w:val="InternetLink"/>
@@ -4648,7 +4709,23 @@
       </w:pPr>
       <w:r>
         <w:rPr/>
-        <w:t xml:space="preserve">Moreno, Alejandro. 2017. “Coahuila: 6 Puntos Entre Riquelme Y Anaya (2017-05-25).” </w:t>
+        <w:t xml:space="preserve">Moreno, Alejandro. 2017. “Coahuila: 6 Puntos </w:t>
+      </w:r>
+      <w:r>
+        <w:rPr/>
+        <w:t>e</w:t>
+      </w:r>
+      <w:r>
+        <w:rPr/>
+        <w:t xml:space="preserve">ntre Riquelme </w:t>
+      </w:r>
+      <w:r>
+        <w:rPr/>
+        <w:t>y</w:t>
+      </w:r>
+      <w:r>
+        <w:rPr/>
+        <w:t xml:space="preserve"> Anaya (2017-05-25).” </w:t>
       </w:r>
       <w:r>
         <w:rPr>
@@ -5099,7 +5176,7 @@
           <w:szCs w:val="24"/>
           <w:lang w:val="en-US" w:eastAsia="en-US" w:bidi="ar-SA"/>
         </w:rPr>
-        <w:t>XXXX</w:t>
+        <w:t>Magar (2017)</w:t>
       </w:r>
       <w:r>
         <w:rPr/>
@@ -5148,15 +5225,7 @@
       </w:r>
       <w:r>
         <w:rPr/>
-        <w:t xml:space="preserve"> are analogous to U.S. census tracts (median sección population in the 2010 census was 1,280, with a maximum at 79,232; median tract population in the 2010 census was 3,995, with a maximum at 37,452). Secciones are the basic building blocks for district cartography. The old (called here 2014 for clarity, but inaugurated in 2011) and new (2017) maps relate 1,710 secciones in the state to 16 legislative districts (available at </w:t>
-      </w:r>
-      <w:r>
-        <w:rPr/>
-        <w:t>XXXX.</w:t>
-      </w:r>
-      <w:r>
-        <w:rPr/>
-        <w:t xml:space="preserve">) With our operationalization, </w:t>
+        <w:t xml:space="preserve"> are analogous to U.S. census tracts (median sección population in the 2010 census was 1,280, with a maximum at 79,232; median tract population in the 2010 census was 3,995, with a maximum at 37,452). Secciones are the basic building blocks for district cartography. The old (called here 2014 for clarity, but inaugurated in 2011) and new (2017) maps relate 1,710 secciones in the state to 16 legislative districts (will be posted online.) With our operationalization, </w:t>
       </w:r>
       <w:r>
         <w:rPr/>

</xml_diff>